<commit_message>
sua 1 so loi chinh ta
</commit_message>
<xml_diff>
--- a/Documents/HungLT00831/MPM_update Report 1_HungLT.docx
+++ b/Documents/HungLT00831/MPM_update Report 1_HungLT.docx
@@ -11,14 +11,705 @@
           <w:szCs w:val="30"/>
         </w:rPr>
       </w:pPr>
-      <w:r>
-        <w:rPr>
-          <w:rFonts w:ascii="Times New Roman" w:hAnsi="Times New Roman" w:cs="Times New Roman"/>
-          <w:b/>
-          <w:sz w:val="30"/>
-          <w:szCs w:val="30"/>
-        </w:rPr>
-        <w:t>Hôm nọ t  gửi  file review  5 sp lên github+ dropbox nhưng bị nhầm file, nên hôm qua tôi up lại rồi nhé(có adv, disadv nhưng có lẽ sơ sài ), phần của sơnla có 3 sp, nếu thiếu thì lấy bên của tôi cũng đc.</w:t>
+      <w:proofErr w:type="spellStart"/>
+      <w:r>
+        <w:rPr>
+          <w:rFonts w:ascii="Times New Roman" w:hAnsi="Times New Roman" w:cs="Times New Roman"/>
+          <w:b/>
+          <w:sz w:val="30"/>
+          <w:szCs w:val="30"/>
+        </w:rPr>
+        <w:t>Hôm</w:t>
+      </w:r>
+      <w:proofErr w:type="spellEnd"/>
+      <w:r>
+        <w:rPr>
+          <w:rFonts w:ascii="Times New Roman" w:hAnsi="Times New Roman" w:cs="Times New Roman"/>
+          <w:b/>
+          <w:sz w:val="30"/>
+          <w:szCs w:val="30"/>
+        </w:rPr>
+        <w:t xml:space="preserve"> </w:t>
+      </w:r>
+      <w:proofErr w:type="spellStart"/>
+      <w:r>
+        <w:rPr>
+          <w:rFonts w:ascii="Times New Roman" w:hAnsi="Times New Roman" w:cs="Times New Roman"/>
+          <w:b/>
+          <w:sz w:val="30"/>
+          <w:szCs w:val="30"/>
+        </w:rPr>
+        <w:t>nọ</w:t>
+      </w:r>
+      <w:proofErr w:type="spellEnd"/>
+      <w:r>
+        <w:rPr>
+          <w:rFonts w:ascii="Times New Roman" w:hAnsi="Times New Roman" w:cs="Times New Roman"/>
+          <w:b/>
+          <w:sz w:val="30"/>
+          <w:szCs w:val="30"/>
+        </w:rPr>
+        <w:t xml:space="preserve"> t  </w:t>
+      </w:r>
+      <w:proofErr w:type="spellStart"/>
+      <w:r>
+        <w:rPr>
+          <w:rFonts w:ascii="Times New Roman" w:hAnsi="Times New Roman" w:cs="Times New Roman"/>
+          <w:b/>
+          <w:sz w:val="30"/>
+          <w:szCs w:val="30"/>
+        </w:rPr>
+        <w:t>gửi</w:t>
+      </w:r>
+      <w:proofErr w:type="spellEnd"/>
+      <w:r>
+        <w:rPr>
+          <w:rFonts w:ascii="Times New Roman" w:hAnsi="Times New Roman" w:cs="Times New Roman"/>
+          <w:b/>
+          <w:sz w:val="30"/>
+          <w:szCs w:val="30"/>
+        </w:rPr>
+        <w:t xml:space="preserve">  file review  5 sp </w:t>
+      </w:r>
+      <w:proofErr w:type="spellStart"/>
+      <w:r>
+        <w:rPr>
+          <w:rFonts w:ascii="Times New Roman" w:hAnsi="Times New Roman" w:cs="Times New Roman"/>
+          <w:b/>
+          <w:sz w:val="30"/>
+          <w:szCs w:val="30"/>
+        </w:rPr>
+        <w:t>lên</w:t>
+      </w:r>
+      <w:proofErr w:type="spellEnd"/>
+      <w:r>
+        <w:rPr>
+          <w:rFonts w:ascii="Times New Roman" w:hAnsi="Times New Roman" w:cs="Times New Roman"/>
+          <w:b/>
+          <w:sz w:val="30"/>
+          <w:szCs w:val="30"/>
+        </w:rPr>
+        <w:t xml:space="preserve"> </w:t>
+      </w:r>
+      <w:proofErr w:type="spellStart"/>
+      <w:r>
+        <w:rPr>
+          <w:rFonts w:ascii="Times New Roman" w:hAnsi="Times New Roman" w:cs="Times New Roman"/>
+          <w:b/>
+          <w:sz w:val="30"/>
+          <w:szCs w:val="30"/>
+        </w:rPr>
+        <w:t>github</w:t>
+      </w:r>
+      <w:proofErr w:type="spellEnd"/>
+      <w:r>
+        <w:rPr>
+          <w:rFonts w:ascii="Times New Roman" w:hAnsi="Times New Roman" w:cs="Times New Roman"/>
+          <w:b/>
+          <w:sz w:val="30"/>
+          <w:szCs w:val="30"/>
+        </w:rPr>
+        <w:t xml:space="preserve">+ </w:t>
+      </w:r>
+      <w:proofErr w:type="spellStart"/>
+      <w:r>
+        <w:rPr>
+          <w:rFonts w:ascii="Times New Roman" w:hAnsi="Times New Roman" w:cs="Times New Roman"/>
+          <w:b/>
+          <w:sz w:val="30"/>
+          <w:szCs w:val="30"/>
+        </w:rPr>
+        <w:t>dropbox</w:t>
+      </w:r>
+      <w:proofErr w:type="spellEnd"/>
+      <w:r>
+        <w:rPr>
+          <w:rFonts w:ascii="Times New Roman" w:hAnsi="Times New Roman" w:cs="Times New Roman"/>
+          <w:b/>
+          <w:sz w:val="30"/>
+          <w:szCs w:val="30"/>
+        </w:rPr>
+        <w:t xml:space="preserve"> </w:t>
+      </w:r>
+      <w:proofErr w:type="spellStart"/>
+      <w:r>
+        <w:rPr>
+          <w:rFonts w:ascii="Times New Roman" w:hAnsi="Times New Roman" w:cs="Times New Roman"/>
+          <w:b/>
+          <w:sz w:val="30"/>
+          <w:szCs w:val="30"/>
+        </w:rPr>
+        <w:t>nhưng</w:t>
+      </w:r>
+      <w:proofErr w:type="spellEnd"/>
+      <w:r>
+        <w:rPr>
+          <w:rFonts w:ascii="Times New Roman" w:hAnsi="Times New Roman" w:cs="Times New Roman"/>
+          <w:b/>
+          <w:sz w:val="30"/>
+          <w:szCs w:val="30"/>
+        </w:rPr>
+        <w:t xml:space="preserve"> </w:t>
+      </w:r>
+      <w:proofErr w:type="spellStart"/>
+      <w:r>
+        <w:rPr>
+          <w:rFonts w:ascii="Times New Roman" w:hAnsi="Times New Roman" w:cs="Times New Roman"/>
+          <w:b/>
+          <w:sz w:val="30"/>
+          <w:szCs w:val="30"/>
+        </w:rPr>
+        <w:t>bị</w:t>
+      </w:r>
+      <w:proofErr w:type="spellEnd"/>
+      <w:r>
+        <w:rPr>
+          <w:rFonts w:ascii="Times New Roman" w:hAnsi="Times New Roman" w:cs="Times New Roman"/>
+          <w:b/>
+          <w:sz w:val="30"/>
+          <w:szCs w:val="30"/>
+        </w:rPr>
+        <w:t xml:space="preserve"> </w:t>
+      </w:r>
+      <w:proofErr w:type="spellStart"/>
+      <w:r>
+        <w:rPr>
+          <w:rFonts w:ascii="Times New Roman" w:hAnsi="Times New Roman" w:cs="Times New Roman"/>
+          <w:b/>
+          <w:sz w:val="30"/>
+          <w:szCs w:val="30"/>
+        </w:rPr>
+        <w:t>nhầm</w:t>
+      </w:r>
+      <w:proofErr w:type="spellEnd"/>
+      <w:r>
+        <w:rPr>
+          <w:rFonts w:ascii="Times New Roman" w:hAnsi="Times New Roman" w:cs="Times New Roman"/>
+          <w:b/>
+          <w:sz w:val="30"/>
+          <w:szCs w:val="30"/>
+        </w:rPr>
+        <w:t xml:space="preserve"> file, </w:t>
+      </w:r>
+      <w:proofErr w:type="spellStart"/>
+      <w:r>
+        <w:rPr>
+          <w:rFonts w:ascii="Times New Roman" w:hAnsi="Times New Roman" w:cs="Times New Roman"/>
+          <w:b/>
+          <w:sz w:val="30"/>
+          <w:szCs w:val="30"/>
+        </w:rPr>
+        <w:t>nên</w:t>
+      </w:r>
+      <w:proofErr w:type="spellEnd"/>
+      <w:r>
+        <w:rPr>
+          <w:rFonts w:ascii="Times New Roman" w:hAnsi="Times New Roman" w:cs="Times New Roman"/>
+          <w:b/>
+          <w:sz w:val="30"/>
+          <w:szCs w:val="30"/>
+        </w:rPr>
+        <w:t xml:space="preserve"> </w:t>
+      </w:r>
+      <w:proofErr w:type="spellStart"/>
+      <w:r>
+        <w:rPr>
+          <w:rFonts w:ascii="Times New Roman" w:hAnsi="Times New Roman" w:cs="Times New Roman"/>
+          <w:b/>
+          <w:sz w:val="30"/>
+          <w:szCs w:val="30"/>
+        </w:rPr>
+        <w:t>hôm</w:t>
+      </w:r>
+      <w:proofErr w:type="spellEnd"/>
+      <w:r>
+        <w:rPr>
+          <w:rFonts w:ascii="Times New Roman" w:hAnsi="Times New Roman" w:cs="Times New Roman"/>
+          <w:b/>
+          <w:sz w:val="30"/>
+          <w:szCs w:val="30"/>
+        </w:rPr>
+        <w:t xml:space="preserve"> qua </w:t>
+      </w:r>
+      <w:proofErr w:type="spellStart"/>
+      <w:r>
+        <w:rPr>
+          <w:rFonts w:ascii="Times New Roman" w:hAnsi="Times New Roman" w:cs="Times New Roman"/>
+          <w:b/>
+          <w:sz w:val="30"/>
+          <w:szCs w:val="30"/>
+        </w:rPr>
+        <w:t>tôi</w:t>
+      </w:r>
+      <w:proofErr w:type="spellEnd"/>
+      <w:r>
+        <w:rPr>
+          <w:rFonts w:ascii="Times New Roman" w:hAnsi="Times New Roman" w:cs="Times New Roman"/>
+          <w:b/>
+          <w:sz w:val="30"/>
+          <w:szCs w:val="30"/>
+        </w:rPr>
+        <w:t xml:space="preserve"> up </w:t>
+      </w:r>
+      <w:proofErr w:type="spellStart"/>
+      <w:r>
+        <w:rPr>
+          <w:rFonts w:ascii="Times New Roman" w:hAnsi="Times New Roman" w:cs="Times New Roman"/>
+          <w:b/>
+          <w:sz w:val="30"/>
+          <w:szCs w:val="30"/>
+        </w:rPr>
+        <w:t>lại</w:t>
+      </w:r>
+      <w:proofErr w:type="spellEnd"/>
+      <w:r>
+        <w:rPr>
+          <w:rFonts w:ascii="Times New Roman" w:hAnsi="Times New Roman" w:cs="Times New Roman"/>
+          <w:b/>
+          <w:sz w:val="30"/>
+          <w:szCs w:val="30"/>
+        </w:rPr>
+        <w:t xml:space="preserve"> </w:t>
+      </w:r>
+      <w:proofErr w:type="spellStart"/>
+      <w:r>
+        <w:rPr>
+          <w:rFonts w:ascii="Times New Roman" w:hAnsi="Times New Roman" w:cs="Times New Roman"/>
+          <w:b/>
+          <w:sz w:val="30"/>
+          <w:szCs w:val="30"/>
+        </w:rPr>
+        <w:t>rồi</w:t>
+      </w:r>
+      <w:proofErr w:type="spellEnd"/>
+      <w:r>
+        <w:rPr>
+          <w:rFonts w:ascii="Times New Roman" w:hAnsi="Times New Roman" w:cs="Times New Roman"/>
+          <w:b/>
+          <w:sz w:val="30"/>
+          <w:szCs w:val="30"/>
+        </w:rPr>
+        <w:t xml:space="preserve"> </w:t>
+      </w:r>
+      <w:proofErr w:type="spellStart"/>
+      <w:r>
+        <w:rPr>
+          <w:rFonts w:ascii="Times New Roman" w:hAnsi="Times New Roman" w:cs="Times New Roman"/>
+          <w:b/>
+          <w:sz w:val="30"/>
+          <w:szCs w:val="30"/>
+        </w:rPr>
+        <w:t>nhé</w:t>
+      </w:r>
+      <w:proofErr w:type="spellEnd"/>
+      <w:r>
+        <w:rPr>
+          <w:rFonts w:ascii="Times New Roman" w:hAnsi="Times New Roman" w:cs="Times New Roman"/>
+          <w:b/>
+          <w:sz w:val="30"/>
+          <w:szCs w:val="30"/>
+        </w:rPr>
+        <w:t>(</w:t>
+      </w:r>
+      <w:proofErr w:type="spellStart"/>
+      <w:r>
+        <w:rPr>
+          <w:rFonts w:ascii="Times New Roman" w:hAnsi="Times New Roman" w:cs="Times New Roman"/>
+          <w:b/>
+          <w:sz w:val="30"/>
+          <w:szCs w:val="30"/>
+        </w:rPr>
+        <w:t>có</w:t>
+      </w:r>
+      <w:proofErr w:type="spellEnd"/>
+      <w:r>
+        <w:rPr>
+          <w:rFonts w:ascii="Times New Roman" w:hAnsi="Times New Roman" w:cs="Times New Roman"/>
+          <w:b/>
+          <w:sz w:val="30"/>
+          <w:szCs w:val="30"/>
+        </w:rPr>
+        <w:t xml:space="preserve"> adv, </w:t>
+      </w:r>
+      <w:proofErr w:type="spellStart"/>
+      <w:r>
+        <w:rPr>
+          <w:rFonts w:ascii="Times New Roman" w:hAnsi="Times New Roman" w:cs="Times New Roman"/>
+          <w:b/>
+          <w:sz w:val="30"/>
+          <w:szCs w:val="30"/>
+        </w:rPr>
+        <w:t>disadv</w:t>
+      </w:r>
+      <w:proofErr w:type="spellEnd"/>
+      <w:r>
+        <w:rPr>
+          <w:rFonts w:ascii="Times New Roman" w:hAnsi="Times New Roman" w:cs="Times New Roman"/>
+          <w:b/>
+          <w:sz w:val="30"/>
+          <w:szCs w:val="30"/>
+        </w:rPr>
+        <w:t xml:space="preserve"> </w:t>
+      </w:r>
+      <w:proofErr w:type="spellStart"/>
+      <w:r>
+        <w:rPr>
+          <w:rFonts w:ascii="Times New Roman" w:hAnsi="Times New Roman" w:cs="Times New Roman"/>
+          <w:b/>
+          <w:sz w:val="30"/>
+          <w:szCs w:val="30"/>
+        </w:rPr>
+        <w:t>nhưng</w:t>
+      </w:r>
+      <w:proofErr w:type="spellEnd"/>
+      <w:r>
+        <w:rPr>
+          <w:rFonts w:ascii="Times New Roman" w:hAnsi="Times New Roman" w:cs="Times New Roman"/>
+          <w:b/>
+          <w:sz w:val="30"/>
+          <w:szCs w:val="30"/>
+        </w:rPr>
+        <w:t xml:space="preserve"> </w:t>
+      </w:r>
+      <w:proofErr w:type="spellStart"/>
+      <w:r>
+        <w:rPr>
+          <w:rFonts w:ascii="Times New Roman" w:hAnsi="Times New Roman" w:cs="Times New Roman"/>
+          <w:b/>
+          <w:sz w:val="30"/>
+          <w:szCs w:val="30"/>
+        </w:rPr>
+        <w:t>có</w:t>
+      </w:r>
+      <w:proofErr w:type="spellEnd"/>
+      <w:r>
+        <w:rPr>
+          <w:rFonts w:ascii="Times New Roman" w:hAnsi="Times New Roman" w:cs="Times New Roman"/>
+          <w:b/>
+          <w:sz w:val="30"/>
+          <w:szCs w:val="30"/>
+        </w:rPr>
+        <w:t xml:space="preserve"> </w:t>
+      </w:r>
+      <w:proofErr w:type="spellStart"/>
+      <w:r>
+        <w:rPr>
+          <w:rFonts w:ascii="Times New Roman" w:hAnsi="Times New Roman" w:cs="Times New Roman"/>
+          <w:b/>
+          <w:sz w:val="30"/>
+          <w:szCs w:val="30"/>
+        </w:rPr>
+        <w:t>lẽ</w:t>
+      </w:r>
+      <w:proofErr w:type="spellEnd"/>
+      <w:r>
+        <w:rPr>
+          <w:rFonts w:ascii="Times New Roman" w:hAnsi="Times New Roman" w:cs="Times New Roman"/>
+          <w:b/>
+          <w:sz w:val="30"/>
+          <w:szCs w:val="30"/>
+        </w:rPr>
+        <w:t xml:space="preserve"> </w:t>
+      </w:r>
+      <w:proofErr w:type="spellStart"/>
+      <w:r>
+        <w:rPr>
+          <w:rFonts w:ascii="Times New Roman" w:hAnsi="Times New Roman" w:cs="Times New Roman"/>
+          <w:b/>
+          <w:sz w:val="30"/>
+          <w:szCs w:val="30"/>
+        </w:rPr>
+        <w:t>sơ</w:t>
+      </w:r>
+      <w:proofErr w:type="spellEnd"/>
+      <w:r>
+        <w:rPr>
+          <w:rFonts w:ascii="Times New Roman" w:hAnsi="Times New Roman" w:cs="Times New Roman"/>
+          <w:b/>
+          <w:sz w:val="30"/>
+          <w:szCs w:val="30"/>
+        </w:rPr>
+        <w:t xml:space="preserve"> </w:t>
+      </w:r>
+      <w:proofErr w:type="spellStart"/>
+      <w:r>
+        <w:rPr>
+          <w:rFonts w:ascii="Times New Roman" w:hAnsi="Times New Roman" w:cs="Times New Roman"/>
+          <w:b/>
+          <w:sz w:val="30"/>
+          <w:szCs w:val="30"/>
+        </w:rPr>
+        <w:t>sài</w:t>
+      </w:r>
+      <w:proofErr w:type="spellEnd"/>
+      <w:r>
+        <w:rPr>
+          <w:rFonts w:ascii="Times New Roman" w:hAnsi="Times New Roman" w:cs="Times New Roman"/>
+          <w:b/>
+          <w:sz w:val="30"/>
+          <w:szCs w:val="30"/>
+        </w:rPr>
+        <w:t xml:space="preserve"> ), </w:t>
+      </w:r>
+      <w:proofErr w:type="spellStart"/>
+      <w:r>
+        <w:rPr>
+          <w:rFonts w:ascii="Times New Roman" w:hAnsi="Times New Roman" w:cs="Times New Roman"/>
+          <w:b/>
+          <w:sz w:val="30"/>
+          <w:szCs w:val="30"/>
+        </w:rPr>
+        <w:t>phần</w:t>
+      </w:r>
+      <w:proofErr w:type="spellEnd"/>
+      <w:r>
+        <w:rPr>
+          <w:rFonts w:ascii="Times New Roman" w:hAnsi="Times New Roman" w:cs="Times New Roman"/>
+          <w:b/>
+          <w:sz w:val="30"/>
+          <w:szCs w:val="30"/>
+        </w:rPr>
+        <w:t xml:space="preserve"> </w:t>
+      </w:r>
+      <w:proofErr w:type="spellStart"/>
+      <w:r>
+        <w:rPr>
+          <w:rFonts w:ascii="Times New Roman" w:hAnsi="Times New Roman" w:cs="Times New Roman"/>
+          <w:b/>
+          <w:sz w:val="30"/>
+          <w:szCs w:val="30"/>
+        </w:rPr>
+        <w:t>của</w:t>
+      </w:r>
+      <w:proofErr w:type="spellEnd"/>
+      <w:r>
+        <w:rPr>
+          <w:rFonts w:ascii="Times New Roman" w:hAnsi="Times New Roman" w:cs="Times New Roman"/>
+          <w:b/>
+          <w:sz w:val="30"/>
+          <w:szCs w:val="30"/>
+        </w:rPr>
+        <w:t xml:space="preserve"> </w:t>
+      </w:r>
+      <w:proofErr w:type="spellStart"/>
+      <w:r>
+        <w:rPr>
+          <w:rFonts w:ascii="Times New Roman" w:hAnsi="Times New Roman" w:cs="Times New Roman"/>
+          <w:b/>
+          <w:sz w:val="30"/>
+          <w:szCs w:val="30"/>
+        </w:rPr>
+        <w:t>sơnla</w:t>
+      </w:r>
+      <w:proofErr w:type="spellEnd"/>
+      <w:r>
+        <w:rPr>
+          <w:rFonts w:ascii="Times New Roman" w:hAnsi="Times New Roman" w:cs="Times New Roman"/>
+          <w:b/>
+          <w:sz w:val="30"/>
+          <w:szCs w:val="30"/>
+        </w:rPr>
+        <w:t xml:space="preserve"> </w:t>
+      </w:r>
+      <w:proofErr w:type="spellStart"/>
+      <w:r>
+        <w:rPr>
+          <w:rFonts w:ascii="Times New Roman" w:hAnsi="Times New Roman" w:cs="Times New Roman"/>
+          <w:b/>
+          <w:sz w:val="30"/>
+          <w:szCs w:val="30"/>
+        </w:rPr>
+        <w:t>có</w:t>
+      </w:r>
+      <w:proofErr w:type="spellEnd"/>
+      <w:r>
+        <w:rPr>
+          <w:rFonts w:ascii="Times New Roman" w:hAnsi="Times New Roman" w:cs="Times New Roman"/>
+          <w:b/>
+          <w:sz w:val="30"/>
+          <w:szCs w:val="30"/>
+        </w:rPr>
+        <w:t xml:space="preserve"> 3 sp, </w:t>
+      </w:r>
+      <w:proofErr w:type="spellStart"/>
+      <w:r>
+        <w:rPr>
+          <w:rFonts w:ascii="Times New Roman" w:hAnsi="Times New Roman" w:cs="Times New Roman"/>
+          <w:b/>
+          <w:sz w:val="30"/>
+          <w:szCs w:val="30"/>
+        </w:rPr>
+        <w:t>nếu</w:t>
+      </w:r>
+      <w:proofErr w:type="spellEnd"/>
+      <w:r>
+        <w:rPr>
+          <w:rFonts w:ascii="Times New Roman" w:hAnsi="Times New Roman" w:cs="Times New Roman"/>
+          <w:b/>
+          <w:sz w:val="30"/>
+          <w:szCs w:val="30"/>
+        </w:rPr>
+        <w:t xml:space="preserve"> </w:t>
+      </w:r>
+      <w:proofErr w:type="spellStart"/>
+      <w:r>
+        <w:rPr>
+          <w:rFonts w:ascii="Times New Roman" w:hAnsi="Times New Roman" w:cs="Times New Roman"/>
+          <w:b/>
+          <w:sz w:val="30"/>
+          <w:szCs w:val="30"/>
+        </w:rPr>
+        <w:t>thiếu</w:t>
+      </w:r>
+      <w:proofErr w:type="spellEnd"/>
+      <w:r>
+        <w:rPr>
+          <w:rFonts w:ascii="Times New Roman" w:hAnsi="Times New Roman" w:cs="Times New Roman"/>
+          <w:b/>
+          <w:sz w:val="30"/>
+          <w:szCs w:val="30"/>
+        </w:rPr>
+        <w:t xml:space="preserve"> </w:t>
+      </w:r>
+      <w:proofErr w:type="spellStart"/>
+      <w:r>
+        <w:rPr>
+          <w:rFonts w:ascii="Times New Roman" w:hAnsi="Times New Roman" w:cs="Times New Roman"/>
+          <w:b/>
+          <w:sz w:val="30"/>
+          <w:szCs w:val="30"/>
+        </w:rPr>
+        <w:t>thì</w:t>
+      </w:r>
+      <w:proofErr w:type="spellEnd"/>
+      <w:r>
+        <w:rPr>
+          <w:rFonts w:ascii="Times New Roman" w:hAnsi="Times New Roman" w:cs="Times New Roman"/>
+          <w:b/>
+          <w:sz w:val="30"/>
+          <w:szCs w:val="30"/>
+        </w:rPr>
+        <w:t xml:space="preserve"> </w:t>
+      </w:r>
+      <w:proofErr w:type="spellStart"/>
+      <w:r>
+        <w:rPr>
+          <w:rFonts w:ascii="Times New Roman" w:hAnsi="Times New Roman" w:cs="Times New Roman"/>
+          <w:b/>
+          <w:sz w:val="30"/>
+          <w:szCs w:val="30"/>
+        </w:rPr>
+        <w:t>lấy</w:t>
+      </w:r>
+      <w:proofErr w:type="spellEnd"/>
+      <w:r>
+        <w:rPr>
+          <w:rFonts w:ascii="Times New Roman" w:hAnsi="Times New Roman" w:cs="Times New Roman"/>
+          <w:b/>
+          <w:sz w:val="30"/>
+          <w:szCs w:val="30"/>
+        </w:rPr>
+        <w:t xml:space="preserve"> </w:t>
+      </w:r>
+      <w:proofErr w:type="spellStart"/>
+      <w:r>
+        <w:rPr>
+          <w:rFonts w:ascii="Times New Roman" w:hAnsi="Times New Roman" w:cs="Times New Roman"/>
+          <w:b/>
+          <w:sz w:val="30"/>
+          <w:szCs w:val="30"/>
+        </w:rPr>
+        <w:t>bên</w:t>
+      </w:r>
+      <w:proofErr w:type="spellEnd"/>
+      <w:r>
+        <w:rPr>
+          <w:rFonts w:ascii="Times New Roman" w:hAnsi="Times New Roman" w:cs="Times New Roman"/>
+          <w:b/>
+          <w:sz w:val="30"/>
+          <w:szCs w:val="30"/>
+        </w:rPr>
+        <w:t xml:space="preserve"> </w:t>
+      </w:r>
+      <w:proofErr w:type="spellStart"/>
+      <w:r>
+        <w:rPr>
+          <w:rFonts w:ascii="Times New Roman" w:hAnsi="Times New Roman" w:cs="Times New Roman"/>
+          <w:b/>
+          <w:sz w:val="30"/>
+          <w:szCs w:val="30"/>
+        </w:rPr>
+        <w:t>của</w:t>
+      </w:r>
+      <w:proofErr w:type="spellEnd"/>
+      <w:r>
+        <w:rPr>
+          <w:rFonts w:ascii="Times New Roman" w:hAnsi="Times New Roman" w:cs="Times New Roman"/>
+          <w:b/>
+          <w:sz w:val="30"/>
+          <w:szCs w:val="30"/>
+        </w:rPr>
+        <w:t xml:space="preserve"> </w:t>
+      </w:r>
+      <w:proofErr w:type="spellStart"/>
+      <w:r>
+        <w:rPr>
+          <w:rFonts w:ascii="Times New Roman" w:hAnsi="Times New Roman" w:cs="Times New Roman"/>
+          <w:b/>
+          <w:sz w:val="30"/>
+          <w:szCs w:val="30"/>
+        </w:rPr>
+        <w:t>tôi</w:t>
+      </w:r>
+      <w:proofErr w:type="spellEnd"/>
+      <w:r>
+        <w:rPr>
+          <w:rFonts w:ascii="Times New Roman" w:hAnsi="Times New Roman" w:cs="Times New Roman"/>
+          <w:b/>
+          <w:sz w:val="30"/>
+          <w:szCs w:val="30"/>
+        </w:rPr>
+        <w:t xml:space="preserve"> </w:t>
+      </w:r>
+      <w:proofErr w:type="spellStart"/>
+      <w:r>
+        <w:rPr>
+          <w:rFonts w:ascii="Times New Roman" w:hAnsi="Times New Roman" w:cs="Times New Roman"/>
+          <w:b/>
+          <w:sz w:val="30"/>
+          <w:szCs w:val="30"/>
+        </w:rPr>
+        <w:t>cũng</w:t>
+      </w:r>
+      <w:proofErr w:type="spellEnd"/>
+      <w:r>
+        <w:rPr>
+          <w:rFonts w:ascii="Times New Roman" w:hAnsi="Times New Roman" w:cs="Times New Roman"/>
+          <w:b/>
+          <w:sz w:val="30"/>
+          <w:szCs w:val="30"/>
+        </w:rPr>
+        <w:t xml:space="preserve"> </w:t>
+      </w:r>
+      <w:proofErr w:type="spellStart"/>
+      <w:r>
+        <w:rPr>
+          <w:rFonts w:ascii="Times New Roman" w:hAnsi="Times New Roman" w:cs="Times New Roman"/>
+          <w:b/>
+          <w:sz w:val="30"/>
+          <w:szCs w:val="30"/>
+        </w:rPr>
+        <w:t>đc</w:t>
+      </w:r>
+      <w:proofErr w:type="spellEnd"/>
+      <w:r>
+        <w:rPr>
+          <w:rFonts w:ascii="Times New Roman" w:hAnsi="Times New Roman" w:cs="Times New Roman"/>
+          <w:b/>
+          <w:sz w:val="30"/>
+          <w:szCs w:val="30"/>
+        </w:rPr>
+        <w:t>.</w:t>
       </w:r>
     </w:p>
     <w:p>
@@ -85,10 +776,26 @@
         <w:t>The project’s main objective is to build a system</w:t>
       </w:r>
       <w:r>
-        <w:t xml:space="preserve"> consist  to build and manage tasks, combine share tasks and communication system pass by message among users. Our purpose is</w:t>
-      </w:r>
-      <w:r>
-        <w:t xml:space="preserve"> apply a application in manage a project.</w:t>
+        <w:t xml:space="preserve"> </w:t>
+      </w:r>
+      <w:proofErr w:type="gramStart"/>
+      <w:r>
+        <w:t>consist  to</w:t>
+      </w:r>
+      <w:proofErr w:type="gramEnd"/>
+      <w:r>
+        <w:t xml:space="preserve"> build and manage tasks, combine share tasks and communication system pass by message among users. Our purpose is</w:t>
+      </w:r>
+      <w:r>
+        <w:t xml:space="preserve"> apply </w:t>
+      </w:r>
+      <w:proofErr w:type="gramStart"/>
+      <w:r>
+        <w:t>a</w:t>
+      </w:r>
+      <w:proofErr w:type="gramEnd"/>
+      <w:r>
+        <w:t xml:space="preserve"> application in manage a project.</w:t>
       </w:r>
     </w:p>
     <w:p>
@@ -127,7 +834,25 @@
           <w:sz w:val="24"/>
           <w:szCs w:val="24"/>
         </w:rPr>
-        <w:t>an manage their themselves tasks and  tasks of projects or</w:t>
+        <w:t xml:space="preserve">an manage their themselves tasks </w:t>
+      </w:r>
+      <w:proofErr w:type="gramStart"/>
+      <w:r>
+        <w:rPr>
+          <w:rFonts w:ascii="Times New Roman" w:hAnsi="Times New Roman" w:cs="Times New Roman"/>
+          <w:sz w:val="24"/>
+          <w:szCs w:val="24"/>
+        </w:rPr>
+        <w:t>and  tasks</w:t>
+      </w:r>
+      <w:proofErr w:type="gramEnd"/>
+      <w:r>
+        <w:rPr>
+          <w:rFonts w:ascii="Times New Roman" w:hAnsi="Times New Roman" w:cs="Times New Roman"/>
+          <w:sz w:val="24"/>
+          <w:szCs w:val="24"/>
+        </w:rPr>
+        <w:t xml:space="preserve"> of projects or</w:t>
       </w:r>
       <w:r>
         <w:rPr>
@@ -233,7 +958,23 @@
         </w:rPr>
       </w:pPr>
       <w:r>
-        <w:t xml:space="preserve">After reading a research report about Smartphone in VietNam, we realize that smartphones use Android system , a system that is  being interested in, and </w:t>
+        <w:t xml:space="preserve">After reading a research report about Smartphone in </w:t>
+      </w:r>
+      <w:proofErr w:type="spellStart"/>
+      <w:r>
+        <w:t>VietNam</w:t>
+      </w:r>
+      <w:proofErr w:type="spellEnd"/>
+      <w:r>
+        <w:t xml:space="preserve">, we realize that </w:t>
+      </w:r>
+      <w:proofErr w:type="spellStart"/>
+      <w:r>
+        <w:t>smartphones</w:t>
+      </w:r>
+      <w:proofErr w:type="spellEnd"/>
+      <w:r>
+        <w:t xml:space="preserve"> use Android system , a system that is  being interested in, and </w:t>
       </w:r>
       <w:r>
         <w:rPr>
@@ -264,15 +1005,103 @@
           <w:sz w:val="20"/>
           <w:szCs w:val="20"/>
         </w:rPr>
-        <w:t xml:space="preserve">After talking with Mr VinhCX – we discussed about software development tendency, and we known about SOA </w:t>
-      </w:r>
-      <w:r>
-        <w:rPr>
-          <w:rFonts w:ascii="Times New Roman" w:hAnsi="Times New Roman" w:cs="Times New Roman"/>
-          <w:sz w:val="24"/>
-          <w:szCs w:val="24"/>
-        </w:rPr>
-        <w:t>(Service Oriented Architecture), Cnloud Computing and Mobile Application are favorite topics, that was discussed a lot in many technical forums.</w:t>
+        <w:t xml:space="preserve">After talking with </w:t>
+      </w:r>
+      <w:proofErr w:type="spellStart"/>
+      <w:r>
+        <w:rPr>
+          <w:rFonts w:ascii="Tahoma" w:hAnsi="Tahoma" w:cs="Tahoma"/>
+          <w:sz w:val="20"/>
+          <w:szCs w:val="20"/>
+        </w:rPr>
+        <w:t>Mr</w:t>
+      </w:r>
+      <w:proofErr w:type="spellEnd"/>
+      <w:r>
+        <w:rPr>
+          <w:rFonts w:ascii="Tahoma" w:hAnsi="Tahoma" w:cs="Tahoma"/>
+          <w:sz w:val="20"/>
+          <w:szCs w:val="20"/>
+        </w:rPr>
+        <w:t xml:space="preserve"> </w:t>
+      </w:r>
+      <w:proofErr w:type="spellStart"/>
+      <w:r>
+        <w:rPr>
+          <w:rFonts w:ascii="Tahoma" w:hAnsi="Tahoma" w:cs="Tahoma"/>
+          <w:sz w:val="20"/>
+          <w:szCs w:val="20"/>
+        </w:rPr>
+        <w:t>VinhCX</w:t>
+      </w:r>
+      <w:proofErr w:type="spellEnd"/>
+      <w:r>
+        <w:rPr>
+          <w:rFonts w:ascii="Tahoma" w:hAnsi="Tahoma" w:cs="Tahoma"/>
+          <w:sz w:val="20"/>
+          <w:szCs w:val="20"/>
+        </w:rPr>
+        <w:t xml:space="preserve"> – we discussed about software d</w:t>
+      </w:r>
+      <w:r>
+        <w:rPr>
+          <w:rFonts w:ascii="Tahoma" w:hAnsi="Tahoma" w:cs="Tahoma"/>
+          <w:sz w:val="20"/>
+          <w:szCs w:val="20"/>
+        </w:rPr>
+        <w:t>evelopment tendency, and we knew</w:t>
+      </w:r>
+      <w:r>
+        <w:rPr>
+          <w:rFonts w:ascii="Tahoma" w:hAnsi="Tahoma" w:cs="Tahoma"/>
+          <w:sz w:val="20"/>
+          <w:szCs w:val="20"/>
+        </w:rPr>
+        <w:t xml:space="preserve"> about SOA </w:t>
+      </w:r>
+      <w:r>
+        <w:rPr>
+          <w:rFonts w:ascii="Times New Roman" w:hAnsi="Times New Roman" w:cs="Times New Roman"/>
+          <w:sz w:val="24"/>
+          <w:szCs w:val="24"/>
+        </w:rPr>
+        <w:t xml:space="preserve">(Service Oriented Architecture), </w:t>
+      </w:r>
+      <w:proofErr w:type="spellStart"/>
+      <w:r>
+        <w:rPr>
+          <w:rFonts w:ascii="Times New Roman" w:hAnsi="Times New Roman" w:cs="Times New Roman"/>
+          <w:sz w:val="24"/>
+          <w:szCs w:val="24"/>
+        </w:rPr>
+        <w:t>Cnloud</w:t>
+      </w:r>
+      <w:proofErr w:type="spellEnd"/>
+      <w:r>
+        <w:rPr>
+          <w:rFonts w:ascii="Times New Roman" w:hAnsi="Times New Roman" w:cs="Times New Roman"/>
+          <w:sz w:val="24"/>
+          <w:szCs w:val="24"/>
+        </w:rPr>
+        <w:t xml:space="preserve"> Computing and Mobile Application are </w:t>
+      </w:r>
+      <w:proofErr w:type="gramStart"/>
+      <w:r>
+        <w:rPr>
+          <w:rFonts w:ascii="Times New Roman" w:hAnsi="Times New Roman" w:cs="Times New Roman"/>
+          <w:sz w:val="24"/>
+          <w:szCs w:val="24"/>
+        </w:rPr>
+        <w:t>favorite topics, that was</w:t>
+      </w:r>
+      <w:proofErr w:type="gramEnd"/>
+      <w:r>
+        <w:rPr>
+          <w:rFonts w:ascii="Times New Roman" w:hAnsi="Times New Roman" w:cs="Times New Roman"/>
+          <w:sz w:val="24"/>
+          <w:szCs w:val="24"/>
+        </w:rPr>
+        <w:t xml:space="preserve"> discussed a lot in many technical forums.</w:t>
       </w:r>
     </w:p>
     <w:p>
@@ -317,7 +1146,15 @@
           <w:sz w:val="24"/>
           <w:szCs w:val="24"/>
         </w:rPr>
-        <w:t>Android devide is client system.</w:t>
+        <w:t>Android devic</w:t>
+      </w:r>
+      <w:r>
+        <w:rPr>
+          <w:rFonts w:ascii="Times New Roman" w:hAnsi="Times New Roman" w:cs="Times New Roman"/>
+          <w:sz w:val="24"/>
+          <w:szCs w:val="24"/>
+        </w:rPr>
+        <w:t>e is client system.</w:t>
       </w:r>
     </w:p>
     <w:p>
@@ -1901,7 +2738,7 @@
   <a:extraClrSchemeLst/>
   <a:extLst>
     <a:ext uri="{05A4C25C-085E-4340-85A3-A5531E510DB2}">
-      <thm15:themeFamily xmlns="" xmlns:thm15="http://schemas.microsoft.com/office/thememl/2012/main" name="Office Theme" id="{62F939B6-93AF-4DB8-9C6B-D6C7DFDC589F}" vid="{4A3C46E8-61CC-4603-A589-7422A47A8E4A}"/>
+      <thm15:themeFamily xmlns:thm15="http://schemas.microsoft.com/office/thememl/2012/main" xmlns="" name="Office Theme" id="{62F939B6-93AF-4DB8-9C6B-D6C7DFDC589F}" vid="{4A3C46E8-61CC-4603-A589-7422A47A8E4A}"/>
     </a:ext>
   </a:extLst>
 </a:theme>

</xml_diff>

<commit_message>
Revert "sua 1 so loi chinh ta"
This reverts commit 37ce2530dc1adfb9d2313f6c1a3c09ccd9965ea8.
</commit_message>
<xml_diff>
--- a/Documents/HungLT00831/MPM_update Report 1_HungLT.docx
+++ b/Documents/HungLT00831/MPM_update Report 1_HungLT.docx
@@ -11,7 +11,6 @@
           <w:szCs w:val="30"/>
         </w:rPr>
       </w:pPr>
-      <w:proofErr w:type="spellStart"/>
       <w:r>
         <w:rPr>
           <w:rFonts w:ascii="Times New Roman" w:hAnsi="Times New Roman" w:cs="Times New Roman"/>
@@ -19,697 +18,7 @@
           <w:sz w:val="30"/>
           <w:szCs w:val="30"/>
         </w:rPr>
-        <w:t>Hôm</w:t>
-      </w:r>
-      <w:proofErr w:type="spellEnd"/>
-      <w:r>
-        <w:rPr>
-          <w:rFonts w:ascii="Times New Roman" w:hAnsi="Times New Roman" w:cs="Times New Roman"/>
-          <w:b/>
-          <w:sz w:val="30"/>
-          <w:szCs w:val="30"/>
-        </w:rPr>
-        <w:t xml:space="preserve"> </w:t>
-      </w:r>
-      <w:proofErr w:type="spellStart"/>
-      <w:r>
-        <w:rPr>
-          <w:rFonts w:ascii="Times New Roman" w:hAnsi="Times New Roman" w:cs="Times New Roman"/>
-          <w:b/>
-          <w:sz w:val="30"/>
-          <w:szCs w:val="30"/>
-        </w:rPr>
-        <w:t>nọ</w:t>
-      </w:r>
-      <w:proofErr w:type="spellEnd"/>
-      <w:r>
-        <w:rPr>
-          <w:rFonts w:ascii="Times New Roman" w:hAnsi="Times New Roman" w:cs="Times New Roman"/>
-          <w:b/>
-          <w:sz w:val="30"/>
-          <w:szCs w:val="30"/>
-        </w:rPr>
-        <w:t xml:space="preserve"> t  </w:t>
-      </w:r>
-      <w:proofErr w:type="spellStart"/>
-      <w:r>
-        <w:rPr>
-          <w:rFonts w:ascii="Times New Roman" w:hAnsi="Times New Roman" w:cs="Times New Roman"/>
-          <w:b/>
-          <w:sz w:val="30"/>
-          <w:szCs w:val="30"/>
-        </w:rPr>
-        <w:t>gửi</w:t>
-      </w:r>
-      <w:proofErr w:type="spellEnd"/>
-      <w:r>
-        <w:rPr>
-          <w:rFonts w:ascii="Times New Roman" w:hAnsi="Times New Roman" w:cs="Times New Roman"/>
-          <w:b/>
-          <w:sz w:val="30"/>
-          <w:szCs w:val="30"/>
-        </w:rPr>
-        <w:t xml:space="preserve">  file review  5 sp </w:t>
-      </w:r>
-      <w:proofErr w:type="spellStart"/>
-      <w:r>
-        <w:rPr>
-          <w:rFonts w:ascii="Times New Roman" w:hAnsi="Times New Roman" w:cs="Times New Roman"/>
-          <w:b/>
-          <w:sz w:val="30"/>
-          <w:szCs w:val="30"/>
-        </w:rPr>
-        <w:t>lên</w:t>
-      </w:r>
-      <w:proofErr w:type="spellEnd"/>
-      <w:r>
-        <w:rPr>
-          <w:rFonts w:ascii="Times New Roman" w:hAnsi="Times New Roman" w:cs="Times New Roman"/>
-          <w:b/>
-          <w:sz w:val="30"/>
-          <w:szCs w:val="30"/>
-        </w:rPr>
-        <w:t xml:space="preserve"> </w:t>
-      </w:r>
-      <w:proofErr w:type="spellStart"/>
-      <w:r>
-        <w:rPr>
-          <w:rFonts w:ascii="Times New Roman" w:hAnsi="Times New Roman" w:cs="Times New Roman"/>
-          <w:b/>
-          <w:sz w:val="30"/>
-          <w:szCs w:val="30"/>
-        </w:rPr>
-        <w:t>github</w:t>
-      </w:r>
-      <w:proofErr w:type="spellEnd"/>
-      <w:r>
-        <w:rPr>
-          <w:rFonts w:ascii="Times New Roman" w:hAnsi="Times New Roman" w:cs="Times New Roman"/>
-          <w:b/>
-          <w:sz w:val="30"/>
-          <w:szCs w:val="30"/>
-        </w:rPr>
-        <w:t xml:space="preserve">+ </w:t>
-      </w:r>
-      <w:proofErr w:type="spellStart"/>
-      <w:r>
-        <w:rPr>
-          <w:rFonts w:ascii="Times New Roman" w:hAnsi="Times New Roman" w:cs="Times New Roman"/>
-          <w:b/>
-          <w:sz w:val="30"/>
-          <w:szCs w:val="30"/>
-        </w:rPr>
-        <w:t>dropbox</w:t>
-      </w:r>
-      <w:proofErr w:type="spellEnd"/>
-      <w:r>
-        <w:rPr>
-          <w:rFonts w:ascii="Times New Roman" w:hAnsi="Times New Roman" w:cs="Times New Roman"/>
-          <w:b/>
-          <w:sz w:val="30"/>
-          <w:szCs w:val="30"/>
-        </w:rPr>
-        <w:t xml:space="preserve"> </w:t>
-      </w:r>
-      <w:proofErr w:type="spellStart"/>
-      <w:r>
-        <w:rPr>
-          <w:rFonts w:ascii="Times New Roman" w:hAnsi="Times New Roman" w:cs="Times New Roman"/>
-          <w:b/>
-          <w:sz w:val="30"/>
-          <w:szCs w:val="30"/>
-        </w:rPr>
-        <w:t>nhưng</w:t>
-      </w:r>
-      <w:proofErr w:type="spellEnd"/>
-      <w:r>
-        <w:rPr>
-          <w:rFonts w:ascii="Times New Roman" w:hAnsi="Times New Roman" w:cs="Times New Roman"/>
-          <w:b/>
-          <w:sz w:val="30"/>
-          <w:szCs w:val="30"/>
-        </w:rPr>
-        <w:t xml:space="preserve"> </w:t>
-      </w:r>
-      <w:proofErr w:type="spellStart"/>
-      <w:r>
-        <w:rPr>
-          <w:rFonts w:ascii="Times New Roman" w:hAnsi="Times New Roman" w:cs="Times New Roman"/>
-          <w:b/>
-          <w:sz w:val="30"/>
-          <w:szCs w:val="30"/>
-        </w:rPr>
-        <w:t>bị</w:t>
-      </w:r>
-      <w:proofErr w:type="spellEnd"/>
-      <w:r>
-        <w:rPr>
-          <w:rFonts w:ascii="Times New Roman" w:hAnsi="Times New Roman" w:cs="Times New Roman"/>
-          <w:b/>
-          <w:sz w:val="30"/>
-          <w:szCs w:val="30"/>
-        </w:rPr>
-        <w:t xml:space="preserve"> </w:t>
-      </w:r>
-      <w:proofErr w:type="spellStart"/>
-      <w:r>
-        <w:rPr>
-          <w:rFonts w:ascii="Times New Roman" w:hAnsi="Times New Roman" w:cs="Times New Roman"/>
-          <w:b/>
-          <w:sz w:val="30"/>
-          <w:szCs w:val="30"/>
-        </w:rPr>
-        <w:t>nhầm</w:t>
-      </w:r>
-      <w:proofErr w:type="spellEnd"/>
-      <w:r>
-        <w:rPr>
-          <w:rFonts w:ascii="Times New Roman" w:hAnsi="Times New Roman" w:cs="Times New Roman"/>
-          <w:b/>
-          <w:sz w:val="30"/>
-          <w:szCs w:val="30"/>
-        </w:rPr>
-        <w:t xml:space="preserve"> file, </w:t>
-      </w:r>
-      <w:proofErr w:type="spellStart"/>
-      <w:r>
-        <w:rPr>
-          <w:rFonts w:ascii="Times New Roman" w:hAnsi="Times New Roman" w:cs="Times New Roman"/>
-          <w:b/>
-          <w:sz w:val="30"/>
-          <w:szCs w:val="30"/>
-        </w:rPr>
-        <w:t>nên</w:t>
-      </w:r>
-      <w:proofErr w:type="spellEnd"/>
-      <w:r>
-        <w:rPr>
-          <w:rFonts w:ascii="Times New Roman" w:hAnsi="Times New Roman" w:cs="Times New Roman"/>
-          <w:b/>
-          <w:sz w:val="30"/>
-          <w:szCs w:val="30"/>
-        </w:rPr>
-        <w:t xml:space="preserve"> </w:t>
-      </w:r>
-      <w:proofErr w:type="spellStart"/>
-      <w:r>
-        <w:rPr>
-          <w:rFonts w:ascii="Times New Roman" w:hAnsi="Times New Roman" w:cs="Times New Roman"/>
-          <w:b/>
-          <w:sz w:val="30"/>
-          <w:szCs w:val="30"/>
-        </w:rPr>
-        <w:t>hôm</w:t>
-      </w:r>
-      <w:proofErr w:type="spellEnd"/>
-      <w:r>
-        <w:rPr>
-          <w:rFonts w:ascii="Times New Roman" w:hAnsi="Times New Roman" w:cs="Times New Roman"/>
-          <w:b/>
-          <w:sz w:val="30"/>
-          <w:szCs w:val="30"/>
-        </w:rPr>
-        <w:t xml:space="preserve"> qua </w:t>
-      </w:r>
-      <w:proofErr w:type="spellStart"/>
-      <w:r>
-        <w:rPr>
-          <w:rFonts w:ascii="Times New Roman" w:hAnsi="Times New Roman" w:cs="Times New Roman"/>
-          <w:b/>
-          <w:sz w:val="30"/>
-          <w:szCs w:val="30"/>
-        </w:rPr>
-        <w:t>tôi</w:t>
-      </w:r>
-      <w:proofErr w:type="spellEnd"/>
-      <w:r>
-        <w:rPr>
-          <w:rFonts w:ascii="Times New Roman" w:hAnsi="Times New Roman" w:cs="Times New Roman"/>
-          <w:b/>
-          <w:sz w:val="30"/>
-          <w:szCs w:val="30"/>
-        </w:rPr>
-        <w:t xml:space="preserve"> up </w:t>
-      </w:r>
-      <w:proofErr w:type="spellStart"/>
-      <w:r>
-        <w:rPr>
-          <w:rFonts w:ascii="Times New Roman" w:hAnsi="Times New Roman" w:cs="Times New Roman"/>
-          <w:b/>
-          <w:sz w:val="30"/>
-          <w:szCs w:val="30"/>
-        </w:rPr>
-        <w:t>lại</w:t>
-      </w:r>
-      <w:proofErr w:type="spellEnd"/>
-      <w:r>
-        <w:rPr>
-          <w:rFonts w:ascii="Times New Roman" w:hAnsi="Times New Roman" w:cs="Times New Roman"/>
-          <w:b/>
-          <w:sz w:val="30"/>
-          <w:szCs w:val="30"/>
-        </w:rPr>
-        <w:t xml:space="preserve"> </w:t>
-      </w:r>
-      <w:proofErr w:type="spellStart"/>
-      <w:r>
-        <w:rPr>
-          <w:rFonts w:ascii="Times New Roman" w:hAnsi="Times New Roman" w:cs="Times New Roman"/>
-          <w:b/>
-          <w:sz w:val="30"/>
-          <w:szCs w:val="30"/>
-        </w:rPr>
-        <w:t>rồi</w:t>
-      </w:r>
-      <w:proofErr w:type="spellEnd"/>
-      <w:r>
-        <w:rPr>
-          <w:rFonts w:ascii="Times New Roman" w:hAnsi="Times New Roman" w:cs="Times New Roman"/>
-          <w:b/>
-          <w:sz w:val="30"/>
-          <w:szCs w:val="30"/>
-        </w:rPr>
-        <w:t xml:space="preserve"> </w:t>
-      </w:r>
-      <w:proofErr w:type="spellStart"/>
-      <w:r>
-        <w:rPr>
-          <w:rFonts w:ascii="Times New Roman" w:hAnsi="Times New Roman" w:cs="Times New Roman"/>
-          <w:b/>
-          <w:sz w:val="30"/>
-          <w:szCs w:val="30"/>
-        </w:rPr>
-        <w:t>nhé</w:t>
-      </w:r>
-      <w:proofErr w:type="spellEnd"/>
-      <w:r>
-        <w:rPr>
-          <w:rFonts w:ascii="Times New Roman" w:hAnsi="Times New Roman" w:cs="Times New Roman"/>
-          <w:b/>
-          <w:sz w:val="30"/>
-          <w:szCs w:val="30"/>
-        </w:rPr>
-        <w:t>(</w:t>
-      </w:r>
-      <w:proofErr w:type="spellStart"/>
-      <w:r>
-        <w:rPr>
-          <w:rFonts w:ascii="Times New Roman" w:hAnsi="Times New Roman" w:cs="Times New Roman"/>
-          <w:b/>
-          <w:sz w:val="30"/>
-          <w:szCs w:val="30"/>
-        </w:rPr>
-        <w:t>có</w:t>
-      </w:r>
-      <w:proofErr w:type="spellEnd"/>
-      <w:r>
-        <w:rPr>
-          <w:rFonts w:ascii="Times New Roman" w:hAnsi="Times New Roman" w:cs="Times New Roman"/>
-          <w:b/>
-          <w:sz w:val="30"/>
-          <w:szCs w:val="30"/>
-        </w:rPr>
-        <w:t xml:space="preserve"> adv, </w:t>
-      </w:r>
-      <w:proofErr w:type="spellStart"/>
-      <w:r>
-        <w:rPr>
-          <w:rFonts w:ascii="Times New Roman" w:hAnsi="Times New Roman" w:cs="Times New Roman"/>
-          <w:b/>
-          <w:sz w:val="30"/>
-          <w:szCs w:val="30"/>
-        </w:rPr>
-        <w:t>disadv</w:t>
-      </w:r>
-      <w:proofErr w:type="spellEnd"/>
-      <w:r>
-        <w:rPr>
-          <w:rFonts w:ascii="Times New Roman" w:hAnsi="Times New Roman" w:cs="Times New Roman"/>
-          <w:b/>
-          <w:sz w:val="30"/>
-          <w:szCs w:val="30"/>
-        </w:rPr>
-        <w:t xml:space="preserve"> </w:t>
-      </w:r>
-      <w:proofErr w:type="spellStart"/>
-      <w:r>
-        <w:rPr>
-          <w:rFonts w:ascii="Times New Roman" w:hAnsi="Times New Roman" w:cs="Times New Roman"/>
-          <w:b/>
-          <w:sz w:val="30"/>
-          <w:szCs w:val="30"/>
-        </w:rPr>
-        <w:t>nhưng</w:t>
-      </w:r>
-      <w:proofErr w:type="spellEnd"/>
-      <w:r>
-        <w:rPr>
-          <w:rFonts w:ascii="Times New Roman" w:hAnsi="Times New Roman" w:cs="Times New Roman"/>
-          <w:b/>
-          <w:sz w:val="30"/>
-          <w:szCs w:val="30"/>
-        </w:rPr>
-        <w:t xml:space="preserve"> </w:t>
-      </w:r>
-      <w:proofErr w:type="spellStart"/>
-      <w:r>
-        <w:rPr>
-          <w:rFonts w:ascii="Times New Roman" w:hAnsi="Times New Roman" w:cs="Times New Roman"/>
-          <w:b/>
-          <w:sz w:val="30"/>
-          <w:szCs w:val="30"/>
-        </w:rPr>
-        <w:t>có</w:t>
-      </w:r>
-      <w:proofErr w:type="spellEnd"/>
-      <w:r>
-        <w:rPr>
-          <w:rFonts w:ascii="Times New Roman" w:hAnsi="Times New Roman" w:cs="Times New Roman"/>
-          <w:b/>
-          <w:sz w:val="30"/>
-          <w:szCs w:val="30"/>
-        </w:rPr>
-        <w:t xml:space="preserve"> </w:t>
-      </w:r>
-      <w:proofErr w:type="spellStart"/>
-      <w:r>
-        <w:rPr>
-          <w:rFonts w:ascii="Times New Roman" w:hAnsi="Times New Roman" w:cs="Times New Roman"/>
-          <w:b/>
-          <w:sz w:val="30"/>
-          <w:szCs w:val="30"/>
-        </w:rPr>
-        <w:t>lẽ</w:t>
-      </w:r>
-      <w:proofErr w:type="spellEnd"/>
-      <w:r>
-        <w:rPr>
-          <w:rFonts w:ascii="Times New Roman" w:hAnsi="Times New Roman" w:cs="Times New Roman"/>
-          <w:b/>
-          <w:sz w:val="30"/>
-          <w:szCs w:val="30"/>
-        </w:rPr>
-        <w:t xml:space="preserve"> </w:t>
-      </w:r>
-      <w:proofErr w:type="spellStart"/>
-      <w:r>
-        <w:rPr>
-          <w:rFonts w:ascii="Times New Roman" w:hAnsi="Times New Roman" w:cs="Times New Roman"/>
-          <w:b/>
-          <w:sz w:val="30"/>
-          <w:szCs w:val="30"/>
-        </w:rPr>
-        <w:t>sơ</w:t>
-      </w:r>
-      <w:proofErr w:type="spellEnd"/>
-      <w:r>
-        <w:rPr>
-          <w:rFonts w:ascii="Times New Roman" w:hAnsi="Times New Roman" w:cs="Times New Roman"/>
-          <w:b/>
-          <w:sz w:val="30"/>
-          <w:szCs w:val="30"/>
-        </w:rPr>
-        <w:t xml:space="preserve"> </w:t>
-      </w:r>
-      <w:proofErr w:type="spellStart"/>
-      <w:r>
-        <w:rPr>
-          <w:rFonts w:ascii="Times New Roman" w:hAnsi="Times New Roman" w:cs="Times New Roman"/>
-          <w:b/>
-          <w:sz w:val="30"/>
-          <w:szCs w:val="30"/>
-        </w:rPr>
-        <w:t>sài</w:t>
-      </w:r>
-      <w:proofErr w:type="spellEnd"/>
-      <w:r>
-        <w:rPr>
-          <w:rFonts w:ascii="Times New Roman" w:hAnsi="Times New Roman" w:cs="Times New Roman"/>
-          <w:b/>
-          <w:sz w:val="30"/>
-          <w:szCs w:val="30"/>
-        </w:rPr>
-        <w:t xml:space="preserve"> ), </w:t>
-      </w:r>
-      <w:proofErr w:type="spellStart"/>
-      <w:r>
-        <w:rPr>
-          <w:rFonts w:ascii="Times New Roman" w:hAnsi="Times New Roman" w:cs="Times New Roman"/>
-          <w:b/>
-          <w:sz w:val="30"/>
-          <w:szCs w:val="30"/>
-        </w:rPr>
-        <w:t>phần</w:t>
-      </w:r>
-      <w:proofErr w:type="spellEnd"/>
-      <w:r>
-        <w:rPr>
-          <w:rFonts w:ascii="Times New Roman" w:hAnsi="Times New Roman" w:cs="Times New Roman"/>
-          <w:b/>
-          <w:sz w:val="30"/>
-          <w:szCs w:val="30"/>
-        </w:rPr>
-        <w:t xml:space="preserve"> </w:t>
-      </w:r>
-      <w:proofErr w:type="spellStart"/>
-      <w:r>
-        <w:rPr>
-          <w:rFonts w:ascii="Times New Roman" w:hAnsi="Times New Roman" w:cs="Times New Roman"/>
-          <w:b/>
-          <w:sz w:val="30"/>
-          <w:szCs w:val="30"/>
-        </w:rPr>
-        <w:t>của</w:t>
-      </w:r>
-      <w:proofErr w:type="spellEnd"/>
-      <w:r>
-        <w:rPr>
-          <w:rFonts w:ascii="Times New Roman" w:hAnsi="Times New Roman" w:cs="Times New Roman"/>
-          <w:b/>
-          <w:sz w:val="30"/>
-          <w:szCs w:val="30"/>
-        </w:rPr>
-        <w:t xml:space="preserve"> </w:t>
-      </w:r>
-      <w:proofErr w:type="spellStart"/>
-      <w:r>
-        <w:rPr>
-          <w:rFonts w:ascii="Times New Roman" w:hAnsi="Times New Roman" w:cs="Times New Roman"/>
-          <w:b/>
-          <w:sz w:val="30"/>
-          <w:szCs w:val="30"/>
-        </w:rPr>
-        <w:t>sơnla</w:t>
-      </w:r>
-      <w:proofErr w:type="spellEnd"/>
-      <w:r>
-        <w:rPr>
-          <w:rFonts w:ascii="Times New Roman" w:hAnsi="Times New Roman" w:cs="Times New Roman"/>
-          <w:b/>
-          <w:sz w:val="30"/>
-          <w:szCs w:val="30"/>
-        </w:rPr>
-        <w:t xml:space="preserve"> </w:t>
-      </w:r>
-      <w:proofErr w:type="spellStart"/>
-      <w:r>
-        <w:rPr>
-          <w:rFonts w:ascii="Times New Roman" w:hAnsi="Times New Roman" w:cs="Times New Roman"/>
-          <w:b/>
-          <w:sz w:val="30"/>
-          <w:szCs w:val="30"/>
-        </w:rPr>
-        <w:t>có</w:t>
-      </w:r>
-      <w:proofErr w:type="spellEnd"/>
-      <w:r>
-        <w:rPr>
-          <w:rFonts w:ascii="Times New Roman" w:hAnsi="Times New Roman" w:cs="Times New Roman"/>
-          <w:b/>
-          <w:sz w:val="30"/>
-          <w:szCs w:val="30"/>
-        </w:rPr>
-        <w:t xml:space="preserve"> 3 sp, </w:t>
-      </w:r>
-      <w:proofErr w:type="spellStart"/>
-      <w:r>
-        <w:rPr>
-          <w:rFonts w:ascii="Times New Roman" w:hAnsi="Times New Roman" w:cs="Times New Roman"/>
-          <w:b/>
-          <w:sz w:val="30"/>
-          <w:szCs w:val="30"/>
-        </w:rPr>
-        <w:t>nếu</w:t>
-      </w:r>
-      <w:proofErr w:type="spellEnd"/>
-      <w:r>
-        <w:rPr>
-          <w:rFonts w:ascii="Times New Roman" w:hAnsi="Times New Roman" w:cs="Times New Roman"/>
-          <w:b/>
-          <w:sz w:val="30"/>
-          <w:szCs w:val="30"/>
-        </w:rPr>
-        <w:t xml:space="preserve"> </w:t>
-      </w:r>
-      <w:proofErr w:type="spellStart"/>
-      <w:r>
-        <w:rPr>
-          <w:rFonts w:ascii="Times New Roman" w:hAnsi="Times New Roman" w:cs="Times New Roman"/>
-          <w:b/>
-          <w:sz w:val="30"/>
-          <w:szCs w:val="30"/>
-        </w:rPr>
-        <w:t>thiếu</w:t>
-      </w:r>
-      <w:proofErr w:type="spellEnd"/>
-      <w:r>
-        <w:rPr>
-          <w:rFonts w:ascii="Times New Roman" w:hAnsi="Times New Roman" w:cs="Times New Roman"/>
-          <w:b/>
-          <w:sz w:val="30"/>
-          <w:szCs w:val="30"/>
-        </w:rPr>
-        <w:t xml:space="preserve"> </w:t>
-      </w:r>
-      <w:proofErr w:type="spellStart"/>
-      <w:r>
-        <w:rPr>
-          <w:rFonts w:ascii="Times New Roman" w:hAnsi="Times New Roman" w:cs="Times New Roman"/>
-          <w:b/>
-          <w:sz w:val="30"/>
-          <w:szCs w:val="30"/>
-        </w:rPr>
-        <w:t>thì</w:t>
-      </w:r>
-      <w:proofErr w:type="spellEnd"/>
-      <w:r>
-        <w:rPr>
-          <w:rFonts w:ascii="Times New Roman" w:hAnsi="Times New Roman" w:cs="Times New Roman"/>
-          <w:b/>
-          <w:sz w:val="30"/>
-          <w:szCs w:val="30"/>
-        </w:rPr>
-        <w:t xml:space="preserve"> </w:t>
-      </w:r>
-      <w:proofErr w:type="spellStart"/>
-      <w:r>
-        <w:rPr>
-          <w:rFonts w:ascii="Times New Roman" w:hAnsi="Times New Roman" w:cs="Times New Roman"/>
-          <w:b/>
-          <w:sz w:val="30"/>
-          <w:szCs w:val="30"/>
-        </w:rPr>
-        <w:t>lấy</w:t>
-      </w:r>
-      <w:proofErr w:type="spellEnd"/>
-      <w:r>
-        <w:rPr>
-          <w:rFonts w:ascii="Times New Roman" w:hAnsi="Times New Roman" w:cs="Times New Roman"/>
-          <w:b/>
-          <w:sz w:val="30"/>
-          <w:szCs w:val="30"/>
-        </w:rPr>
-        <w:t xml:space="preserve"> </w:t>
-      </w:r>
-      <w:proofErr w:type="spellStart"/>
-      <w:r>
-        <w:rPr>
-          <w:rFonts w:ascii="Times New Roman" w:hAnsi="Times New Roman" w:cs="Times New Roman"/>
-          <w:b/>
-          <w:sz w:val="30"/>
-          <w:szCs w:val="30"/>
-        </w:rPr>
-        <w:t>bên</w:t>
-      </w:r>
-      <w:proofErr w:type="spellEnd"/>
-      <w:r>
-        <w:rPr>
-          <w:rFonts w:ascii="Times New Roman" w:hAnsi="Times New Roman" w:cs="Times New Roman"/>
-          <w:b/>
-          <w:sz w:val="30"/>
-          <w:szCs w:val="30"/>
-        </w:rPr>
-        <w:t xml:space="preserve"> </w:t>
-      </w:r>
-      <w:proofErr w:type="spellStart"/>
-      <w:r>
-        <w:rPr>
-          <w:rFonts w:ascii="Times New Roman" w:hAnsi="Times New Roman" w:cs="Times New Roman"/>
-          <w:b/>
-          <w:sz w:val="30"/>
-          <w:szCs w:val="30"/>
-        </w:rPr>
-        <w:t>của</w:t>
-      </w:r>
-      <w:proofErr w:type="spellEnd"/>
-      <w:r>
-        <w:rPr>
-          <w:rFonts w:ascii="Times New Roman" w:hAnsi="Times New Roman" w:cs="Times New Roman"/>
-          <w:b/>
-          <w:sz w:val="30"/>
-          <w:szCs w:val="30"/>
-        </w:rPr>
-        <w:t xml:space="preserve"> </w:t>
-      </w:r>
-      <w:proofErr w:type="spellStart"/>
-      <w:r>
-        <w:rPr>
-          <w:rFonts w:ascii="Times New Roman" w:hAnsi="Times New Roman" w:cs="Times New Roman"/>
-          <w:b/>
-          <w:sz w:val="30"/>
-          <w:szCs w:val="30"/>
-        </w:rPr>
-        <w:t>tôi</w:t>
-      </w:r>
-      <w:proofErr w:type="spellEnd"/>
-      <w:r>
-        <w:rPr>
-          <w:rFonts w:ascii="Times New Roman" w:hAnsi="Times New Roman" w:cs="Times New Roman"/>
-          <w:b/>
-          <w:sz w:val="30"/>
-          <w:szCs w:val="30"/>
-        </w:rPr>
-        <w:t xml:space="preserve"> </w:t>
-      </w:r>
-      <w:proofErr w:type="spellStart"/>
-      <w:r>
-        <w:rPr>
-          <w:rFonts w:ascii="Times New Roman" w:hAnsi="Times New Roman" w:cs="Times New Roman"/>
-          <w:b/>
-          <w:sz w:val="30"/>
-          <w:szCs w:val="30"/>
-        </w:rPr>
-        <w:t>cũng</w:t>
-      </w:r>
-      <w:proofErr w:type="spellEnd"/>
-      <w:r>
-        <w:rPr>
-          <w:rFonts w:ascii="Times New Roman" w:hAnsi="Times New Roman" w:cs="Times New Roman"/>
-          <w:b/>
-          <w:sz w:val="30"/>
-          <w:szCs w:val="30"/>
-        </w:rPr>
-        <w:t xml:space="preserve"> </w:t>
-      </w:r>
-      <w:proofErr w:type="spellStart"/>
-      <w:r>
-        <w:rPr>
-          <w:rFonts w:ascii="Times New Roman" w:hAnsi="Times New Roman" w:cs="Times New Roman"/>
-          <w:b/>
-          <w:sz w:val="30"/>
-          <w:szCs w:val="30"/>
-        </w:rPr>
-        <w:t>đc</w:t>
-      </w:r>
-      <w:proofErr w:type="spellEnd"/>
-      <w:r>
-        <w:rPr>
-          <w:rFonts w:ascii="Times New Roman" w:hAnsi="Times New Roman" w:cs="Times New Roman"/>
-          <w:b/>
-          <w:sz w:val="30"/>
-          <w:szCs w:val="30"/>
-        </w:rPr>
-        <w:t>.</w:t>
+        <w:t>Hôm nọ t  gửi  file review  5 sp lên github+ dropbox nhưng bị nhầm file, nên hôm qua tôi up lại rồi nhé(có adv, disadv nhưng có lẽ sơ sài ), phần của sơnla có 3 sp, nếu thiếu thì lấy bên của tôi cũng đc.</w:t>
       </w:r>
     </w:p>
     <w:p>
@@ -776,26 +85,10 @@
         <w:t>The project’s main objective is to build a system</w:t>
       </w:r>
       <w:r>
-        <w:t xml:space="preserve"> </w:t>
-      </w:r>
-      <w:proofErr w:type="gramStart"/>
-      <w:r>
-        <w:t>consist  to</w:t>
-      </w:r>
-      <w:proofErr w:type="gramEnd"/>
-      <w:r>
-        <w:t xml:space="preserve"> build and manage tasks, combine share tasks and communication system pass by message among users. Our purpose is</w:t>
-      </w:r>
-      <w:r>
-        <w:t xml:space="preserve"> apply </w:t>
-      </w:r>
-      <w:proofErr w:type="gramStart"/>
-      <w:r>
-        <w:t>a</w:t>
-      </w:r>
-      <w:proofErr w:type="gramEnd"/>
-      <w:r>
-        <w:t xml:space="preserve"> application in manage a project.</w:t>
+        <w:t xml:space="preserve"> consist  to build and manage tasks, combine share tasks and communication system pass by message among users. Our purpose is</w:t>
+      </w:r>
+      <w:r>
+        <w:t xml:space="preserve"> apply a application in manage a project.</w:t>
       </w:r>
     </w:p>
     <w:p>
@@ -834,25 +127,7 @@
           <w:sz w:val="24"/>
           <w:szCs w:val="24"/>
         </w:rPr>
-        <w:t xml:space="preserve">an manage their themselves tasks </w:t>
-      </w:r>
-      <w:proofErr w:type="gramStart"/>
-      <w:r>
-        <w:rPr>
-          <w:rFonts w:ascii="Times New Roman" w:hAnsi="Times New Roman" w:cs="Times New Roman"/>
-          <w:sz w:val="24"/>
-          <w:szCs w:val="24"/>
-        </w:rPr>
-        <w:t>and  tasks</w:t>
-      </w:r>
-      <w:proofErr w:type="gramEnd"/>
-      <w:r>
-        <w:rPr>
-          <w:rFonts w:ascii="Times New Roman" w:hAnsi="Times New Roman" w:cs="Times New Roman"/>
-          <w:sz w:val="24"/>
-          <w:szCs w:val="24"/>
-        </w:rPr>
-        <w:t xml:space="preserve"> of projects or</w:t>
+        <w:t>an manage their themselves tasks and  tasks of projects or</w:t>
       </w:r>
       <w:r>
         <w:rPr>
@@ -958,23 +233,7 @@
         </w:rPr>
       </w:pPr>
       <w:r>
-        <w:t xml:space="preserve">After reading a research report about Smartphone in </w:t>
-      </w:r>
-      <w:proofErr w:type="spellStart"/>
-      <w:r>
-        <w:t>VietNam</w:t>
-      </w:r>
-      <w:proofErr w:type="spellEnd"/>
-      <w:r>
-        <w:t xml:space="preserve">, we realize that </w:t>
-      </w:r>
-      <w:proofErr w:type="spellStart"/>
-      <w:r>
-        <w:t>smartphones</w:t>
-      </w:r>
-      <w:proofErr w:type="spellEnd"/>
-      <w:r>
-        <w:t xml:space="preserve"> use Android system , a system that is  being interested in, and </w:t>
+        <w:t xml:space="preserve">After reading a research report about Smartphone in VietNam, we realize that smartphones use Android system , a system that is  being interested in, and </w:t>
       </w:r>
       <w:r>
         <w:rPr>
@@ -1005,103 +264,15 @@
           <w:sz w:val="20"/>
           <w:szCs w:val="20"/>
         </w:rPr>
-        <w:t xml:space="preserve">After talking with </w:t>
-      </w:r>
-      <w:proofErr w:type="spellStart"/>
-      <w:r>
-        <w:rPr>
-          <w:rFonts w:ascii="Tahoma" w:hAnsi="Tahoma" w:cs="Tahoma"/>
-          <w:sz w:val="20"/>
-          <w:szCs w:val="20"/>
-        </w:rPr>
-        <w:t>Mr</w:t>
-      </w:r>
-      <w:proofErr w:type="spellEnd"/>
-      <w:r>
-        <w:rPr>
-          <w:rFonts w:ascii="Tahoma" w:hAnsi="Tahoma" w:cs="Tahoma"/>
-          <w:sz w:val="20"/>
-          <w:szCs w:val="20"/>
-        </w:rPr>
-        <w:t xml:space="preserve"> </w:t>
-      </w:r>
-      <w:proofErr w:type="spellStart"/>
-      <w:r>
-        <w:rPr>
-          <w:rFonts w:ascii="Tahoma" w:hAnsi="Tahoma" w:cs="Tahoma"/>
-          <w:sz w:val="20"/>
-          <w:szCs w:val="20"/>
-        </w:rPr>
-        <w:t>VinhCX</w:t>
-      </w:r>
-      <w:proofErr w:type="spellEnd"/>
-      <w:r>
-        <w:rPr>
-          <w:rFonts w:ascii="Tahoma" w:hAnsi="Tahoma" w:cs="Tahoma"/>
-          <w:sz w:val="20"/>
-          <w:szCs w:val="20"/>
-        </w:rPr>
-        <w:t xml:space="preserve"> – we discussed about software d</w:t>
-      </w:r>
-      <w:r>
-        <w:rPr>
-          <w:rFonts w:ascii="Tahoma" w:hAnsi="Tahoma" w:cs="Tahoma"/>
-          <w:sz w:val="20"/>
-          <w:szCs w:val="20"/>
-        </w:rPr>
-        <w:t>evelopment tendency, and we knew</w:t>
-      </w:r>
-      <w:r>
-        <w:rPr>
-          <w:rFonts w:ascii="Tahoma" w:hAnsi="Tahoma" w:cs="Tahoma"/>
-          <w:sz w:val="20"/>
-          <w:szCs w:val="20"/>
-        </w:rPr>
-        <w:t xml:space="preserve"> about SOA </w:t>
-      </w:r>
-      <w:r>
-        <w:rPr>
-          <w:rFonts w:ascii="Times New Roman" w:hAnsi="Times New Roman" w:cs="Times New Roman"/>
-          <w:sz w:val="24"/>
-          <w:szCs w:val="24"/>
-        </w:rPr>
-        <w:t xml:space="preserve">(Service Oriented Architecture), </w:t>
-      </w:r>
-      <w:proofErr w:type="spellStart"/>
-      <w:r>
-        <w:rPr>
-          <w:rFonts w:ascii="Times New Roman" w:hAnsi="Times New Roman" w:cs="Times New Roman"/>
-          <w:sz w:val="24"/>
-          <w:szCs w:val="24"/>
-        </w:rPr>
-        <w:t>Cnloud</w:t>
-      </w:r>
-      <w:proofErr w:type="spellEnd"/>
-      <w:r>
-        <w:rPr>
-          <w:rFonts w:ascii="Times New Roman" w:hAnsi="Times New Roman" w:cs="Times New Roman"/>
-          <w:sz w:val="24"/>
-          <w:szCs w:val="24"/>
-        </w:rPr>
-        <w:t xml:space="preserve"> Computing and Mobile Application are </w:t>
-      </w:r>
-      <w:proofErr w:type="gramStart"/>
-      <w:r>
-        <w:rPr>
-          <w:rFonts w:ascii="Times New Roman" w:hAnsi="Times New Roman" w:cs="Times New Roman"/>
-          <w:sz w:val="24"/>
-          <w:szCs w:val="24"/>
-        </w:rPr>
-        <w:t>favorite topics, that was</w:t>
-      </w:r>
-      <w:proofErr w:type="gramEnd"/>
-      <w:r>
-        <w:rPr>
-          <w:rFonts w:ascii="Times New Roman" w:hAnsi="Times New Roman" w:cs="Times New Roman"/>
-          <w:sz w:val="24"/>
-          <w:szCs w:val="24"/>
-        </w:rPr>
-        <w:t xml:space="preserve"> discussed a lot in many technical forums.</w:t>
+        <w:t xml:space="preserve">After talking with Mr VinhCX – we discussed about software development tendency, and we known about SOA </w:t>
+      </w:r>
+      <w:r>
+        <w:rPr>
+          <w:rFonts w:ascii="Times New Roman" w:hAnsi="Times New Roman" w:cs="Times New Roman"/>
+          <w:sz w:val="24"/>
+          <w:szCs w:val="24"/>
+        </w:rPr>
+        <w:t>(Service Oriented Architecture), Cnloud Computing and Mobile Application are favorite topics, that was discussed a lot in many technical forums.</w:t>
       </w:r>
     </w:p>
     <w:p>
@@ -1146,15 +317,7 @@
           <w:sz w:val="24"/>
           <w:szCs w:val="24"/>
         </w:rPr>
-        <w:t>Android devic</w:t>
-      </w:r>
-      <w:r>
-        <w:rPr>
-          <w:rFonts w:ascii="Times New Roman" w:hAnsi="Times New Roman" w:cs="Times New Roman"/>
-          <w:sz w:val="24"/>
-          <w:szCs w:val="24"/>
-        </w:rPr>
-        <w:t>e is client system.</w:t>
+        <w:t>Android devide is client system.</w:t>
       </w:r>
     </w:p>
     <w:p>
@@ -2738,7 +1901,7 @@
   <a:extraClrSchemeLst/>
   <a:extLst>
     <a:ext uri="{05A4C25C-085E-4340-85A3-A5531E510DB2}">
-      <thm15:themeFamily xmlns:thm15="http://schemas.microsoft.com/office/thememl/2012/main" xmlns="" name="Office Theme" id="{62F939B6-93AF-4DB8-9C6B-D6C7DFDC589F}" vid="{4A3C46E8-61CC-4603-A589-7422A47A8E4A}"/>
+      <thm15:themeFamily xmlns="" xmlns:thm15="http://schemas.microsoft.com/office/thememl/2012/main" name="Office Theme" id="{62F939B6-93AF-4DB8-9C6B-D6C7DFDC589F}" vid="{4A3C46E8-61CC-4603-A589-7422A47A8E4A}"/>
     </a:ext>
   </a:extLst>
 </a:theme>

</xml_diff>